<commit_message>
criando documento da segunda entrega
</commit_message>
<xml_diff>
--- a/docs/Projeto Integrado Engenharia de Software PUC Minas - HealthJobs - Parte 1.docx
+++ b/docs/Projeto Integrado Engenharia de Software PUC Minas - HealthJobs - Parte 1.docx
@@ -3803,7 +3803,19 @@
               <w:rPr>
                 <w:rFonts w:ascii="Arial" w:eastAsia="Arial" w:hAnsi="Arial" w:cs="Arial"/>
               </w:rPr>
-              <w:t>08/04/2023</w:t>
+              <w:t>08/0</w:t>
+            </w:r>
+            <w:r>
+              <w:rPr>
+                <w:rFonts w:ascii="Arial" w:eastAsia="Arial" w:hAnsi="Arial" w:cs="Arial"/>
+              </w:rPr>
+              <w:t>5</w:t>
+            </w:r>
+            <w:r>
+              <w:rPr>
+                <w:rFonts w:ascii="Arial" w:eastAsia="Arial" w:hAnsi="Arial" w:cs="Arial"/>
+              </w:rPr>
+              <w:t>/2023</w:t>
             </w:r>
           </w:p>
         </w:tc>
@@ -6811,25 +6823,7 @@
           <w:sz w:val="24"/>
           <w:szCs w:val="24"/>
         </w:rPr>
-        <w:t xml:space="preserve"> escolhido para o desenvolvimento da aplicação (por exemplo, MVC, MVVM, </w:t>
-      </w:r>
-      <w:proofErr w:type="spellStart"/>
-      <w:r>
-        <w:rPr>
-          <w:color w:val="000000"/>
-          <w:sz w:val="24"/>
-          <w:szCs w:val="24"/>
-        </w:rPr>
-        <w:t>etc</w:t>
-      </w:r>
-      <w:proofErr w:type="spellEnd"/>
-      <w:r>
-        <w:rPr>
-          <w:color w:val="000000"/>
-          <w:sz w:val="24"/>
-          <w:szCs w:val="24"/>
-        </w:rPr>
-        <w:t>).</w:t>
+        <w:t xml:space="preserve"> escolhido para o desenvolvimento da aplicação (por exemplo, MVC, MVVM, etc).</w:t>
       </w:r>
       <w:r>
         <w:rPr>
@@ -8055,9 +8049,17 @@
           <w:sz w:val="24"/>
           <w:szCs w:val="24"/>
         </w:rPr>
-        <w:t xml:space="preserve">front </w:t>
-      </w:r>
-      <w:proofErr w:type="spellStart"/>
+        <w:t>front end</w:t>
+      </w:r>
+      <w:r>
+        <w:rPr>
+          <w:b/>
+          <w:color w:val="000000"/>
+          <w:sz w:val="24"/>
+          <w:szCs w:val="24"/>
+        </w:rPr>
+        <w:t>,</w:t>
+      </w:r>
       <w:r>
         <w:rPr>
           <w:b/>
@@ -8066,62 +8068,8 @@
           <w:sz w:val="24"/>
           <w:szCs w:val="24"/>
         </w:rPr>
-        <w:t>end</w:t>
-      </w:r>
-      <w:proofErr w:type="spellEnd"/>
-      <w:r>
-        <w:rPr>
-          <w:b/>
-          <w:color w:val="000000"/>
-          <w:sz w:val="24"/>
-          <w:szCs w:val="24"/>
-        </w:rPr>
-        <w:t>,</w:t>
-      </w:r>
-      <w:r>
-        <w:rPr>
-          <w:b/>
-          <w:i/>
-          <w:color w:val="000000"/>
-          <w:sz w:val="24"/>
-          <w:szCs w:val="24"/>
-        </w:rPr>
-        <w:t xml:space="preserve"> </w:t>
-      </w:r>
-      <w:proofErr w:type="spellStart"/>
-      <w:r>
-        <w:rPr>
-          <w:b/>
-          <w:i/>
-          <w:color w:val="000000"/>
-          <w:sz w:val="24"/>
-          <w:szCs w:val="24"/>
-        </w:rPr>
-        <w:t>back</w:t>
-      </w:r>
-      <w:proofErr w:type="spellEnd"/>
-      <w:r>
-        <w:rPr>
-          <w:b/>
-          <w:i/>
-          <w:color w:val="000000"/>
-          <w:sz w:val="24"/>
-          <w:szCs w:val="24"/>
-        </w:rPr>
-        <w:t xml:space="preserve"> </w:t>
-      </w:r>
-      <w:proofErr w:type="spellStart"/>
-      <w:r>
-        <w:rPr>
-          <w:b/>
-          <w:i/>
-          <w:color w:val="000000"/>
-          <w:sz w:val="24"/>
-          <w:szCs w:val="24"/>
-        </w:rPr>
-        <w:t>end</w:t>
-      </w:r>
-      <w:proofErr w:type="spellEnd"/>
+        <w:t xml:space="preserve"> back end</w:t>
+      </w:r>
       <w:r>
         <w:rPr>
           <w:b/>
@@ -8199,7 +8147,6 @@
       <w:r>
         <w:t xml:space="preserve">ront </w:t>
       </w:r>
-      <w:proofErr w:type="spellStart"/>
       <w:r>
         <w:t>E</w:t>
       </w:r>
@@ -8207,7 +8154,6 @@
         <w:t>nd</w:t>
       </w:r>
       <w:bookmarkEnd w:id="27"/>
-      <w:proofErr w:type="spellEnd"/>
     </w:p>
     <w:p>
       <w:pPr>
@@ -8321,14 +8267,9 @@
         <w:t>Modelo Relacional ou Projeto de Banco de D</w:t>
       </w:r>
       <w:r>
-        <w:t xml:space="preserve">ados </w:t>
-      </w:r>
-      <w:proofErr w:type="spellStart"/>
-      <w:r>
-        <w:t>NoSQL</w:t>
+        <w:t>ados NoSQL</w:t>
       </w:r>
       <w:bookmarkEnd w:id="28"/>
-      <w:proofErr w:type="spellEnd"/>
     </w:p>
     <w:p>
       <w:pPr>
@@ -8370,25 +8311,7 @@
           <w:sz w:val="24"/>
           <w:szCs w:val="24"/>
         </w:rPr>
-        <w:t xml:space="preserve">Cole aqui uma imagem legível do modelo relacional ou do projeto de banco de dados </w:t>
-      </w:r>
-      <w:proofErr w:type="spellStart"/>
-      <w:r>
-        <w:rPr>
-          <w:color w:val="000000"/>
-          <w:sz w:val="24"/>
-          <w:szCs w:val="24"/>
-        </w:rPr>
-        <w:t>NoSQL</w:t>
-      </w:r>
-      <w:proofErr w:type="spellEnd"/>
-      <w:r>
-        <w:rPr>
-          <w:color w:val="000000"/>
-          <w:sz w:val="24"/>
-          <w:szCs w:val="24"/>
-        </w:rPr>
-        <w:t xml:space="preserve"> de todo o sistema.&gt;</w:t>
+        <w:t>Cole aqui uma imagem legível do modelo relacional ou do projeto de banco de dados NoSQL de todo o sistema.&gt;</w:t>
       </w:r>
     </w:p>
     <w:p>

</xml_diff>